<commit_message>
21/05/2025 - afinamiento de reporte con categoria (motivo)
</commit_message>
<xml_diff>
--- a/reporte_estructurado.docx
+++ b/reporte_estructurado.docx
@@ -4,44 +4,72 @@
   <w:body>
     <w:p/>
     <w:p/>
-    <w:p/>
     <w:p>
       <w:pPr>
+        <w:spacing w:after="0"/>
         <w:jc w:val="center"/>
       </w:pPr>
       <w:r>
         <w:rPr>
-          <w:rFonts w:ascii="Courier New" w:hAnsi="Courier New"/>
+          <w:rFonts w:ascii="Segoe UI" w:hAnsi="Segoe UI"/>
           <w:b/>
-          <w:sz w:val="56"/>
+          <w:color w:val="365F91"/>
+          <w:sz w:val="52"/>
         </w:rPr>
-        <w:t>REPORTE RECHAZO</w:t>
+        <w:t>Reporte de Rechazos</w:t>
       </w:r>
     </w:p>
     <w:p>
       <w:pPr>
+        <w:spacing w:after="0"/>
         <w:jc w:val="center"/>
       </w:pPr>
       <w:r>
         <w:rPr>
-          <w:rFonts w:ascii="Courier New" w:hAnsi="Courier New"/>
-          <w:sz w:val="28"/>
+          <w:rFonts w:ascii="Segoe UI" w:hAnsi="Segoe UI"/>
+          <w:sz w:val="32"/>
         </w:rPr>
         <w:t>Categoría</w:t>
+      </w:r>
+    </w:p>
+    <w:p>
+      <w:pPr>
+        <w:spacing w:before="0"/>
+        <w:jc w:val="center"/>
+      </w:pPr>
+      <w:r>
+        <w:rPr>
+          <w:rFonts w:ascii="Segoe UI" w:hAnsi="Segoe UI"/>
+          <w:sz w:val="24"/>
+        </w:rPr>
+        <w:t>Por Motivo de Anulacion</w:t>
       </w:r>
     </w:p>
     <w:p/>
     <w:p/>
     <w:p>
       <w:pPr>
-        <w:jc w:val="center"/>
+        <w:jc w:val="left"/>
       </w:pPr>
       <w:r>
         <w:rPr>
-          <w:rFonts w:ascii="Courier New" w:hAnsi="Courier New"/>
-          <w:sz w:val="36"/>
+          <w:rFonts w:ascii="Segoe UI" w:hAnsi="Segoe UI"/>
+          <w:color w:val="0066CC"/>
+          <w:sz w:val="32"/>
         </w:rPr>
-        <w:t>Por Motivo de Anulacion</w:t>
+        <w:t>Resumen</w:t>
+      </w:r>
+    </w:p>
+    <w:p>
+      <w:pPr>
+        <w:jc w:val="left"/>
+      </w:pPr>
+      <w:r>
+        <w:rPr>
+          <w:rFonts w:ascii="Segoe UI" w:hAnsi="Segoe UI"/>
+          <w:sz w:val="18"/>
+        </w:rPr>
+        <w:t>Reporte específico para el seguimiento de rechazos de pedidos, también conocidos como ventas perdidas, con el fin de identificar oportunidades de mejora en la cadena de distribución y maximizar la eficiencia comercial. Este reporte cuantifica los rechazos en cajas físicas (CF), una unidad estándar utilizada para facilitar el análisis operativo y logístico.</w:t>
       </w:r>
     </w:p>
     <w:p/>
@@ -51,10 +79,11 @@
       </w:pPr>
       <w:r>
         <w:rPr>
-          <w:rFonts w:ascii="Courier New" w:hAnsi="Courier New"/>
-          <w:sz w:val="18"/>
+          <w:rFonts w:ascii="Segoe UI" w:hAnsi="Segoe UI"/>
+          <w:color w:val="0066CC"/>
+          <w:sz w:val="32"/>
         </w:rPr>
-        <w:t>TIEMPO CONSIDERADO: Por Mes -&gt; 5/2025</w:t>
+        <w:t>Características</w:t>
       </w:r>
     </w:p>
     <w:p>
@@ -63,21 +92,34 @@
       </w:pPr>
       <w:r>
         <w:rPr>
-          <w:rFonts w:ascii="Courier New" w:hAnsi="Courier New"/>
+          <w:rFonts w:ascii="Segoe UI" w:hAnsi="Segoe UI"/>
           <w:sz w:val="18"/>
         </w:rPr>
-        <w:t>LOCACIONES CONSIDERADAS: 06 AYA EL PEDREGAL, 38 AYA ATICO, 40 AYA CHALA, 88 AYA CAMANA</w:t>
+        <w:t>Tiempo considerado: Por Mes [4/2025]</w:t>
+      </w:r>
+    </w:p>
+    <w:p>
+      <w:pPr>
+        <w:jc w:val="left"/>
+      </w:pPr>
+      <w:r>
+        <w:rPr>
+          <w:rFonts w:ascii="Segoe UI" w:hAnsi="Segoe UI"/>
+          <w:sz w:val="18"/>
+        </w:rPr>
+        <w:t>Locaciones consideradas: El Pedregal, Atico, Chala, Camana</w:t>
       </w:r>
     </w:p>
     <w:p/>
     <w:p>
       <w:pPr>
-        <w:jc w:val="center"/>
+        <w:jc w:val="left"/>
       </w:pPr>
       <w:r>
         <w:rPr>
-          <w:rFonts w:ascii="Courier New" w:hAnsi="Courier New"/>
-          <w:sz w:val="36"/>
+          <w:rFonts w:ascii="Segoe UI" w:hAnsi="Segoe UI"/>
+          <w:color w:val="0066CC"/>
+          <w:sz w:val="32"/>
         </w:rPr>
         <w:t>Fuente</w:t>
       </w:r>
@@ -88,7 +130,7 @@
       </w:pPr>
       <w:r>
         <w:rPr>
-          <w:rFonts w:ascii="Courier New" w:hAnsi="Courier New"/>
+          <w:rFonts w:ascii="Segoe UI" w:hAnsi="Segoe UI"/>
           <w:sz w:val="18"/>
         </w:rPr>
         <w:t>ARCHIVO: Venta Perdida x Cliente y ruta diaria.xlsx</w:t>
@@ -100,7 +142,7 @@
       </w:pPr>
       <w:r>
         <w:rPr>
-          <w:rFonts w:ascii="Courier New" w:hAnsi="Courier New"/>
+          <w:rFonts w:ascii="Segoe UI" w:hAnsi="Segoe UI"/>
           <w:sz w:val="18"/>
         </w:rPr>
         <w:t>CORREO: rbernal@aclogistica.pe</w:t>
@@ -111,8 +153,416 @@
         <w:br w:type="page"/>
       </w:r>
     </w:p>
+    <w:p/>
+    <w:p>
+      <w:pPr>
+        <w:spacing w:after="0"/>
+      </w:pPr>
+      <w:r>
+        <w:rPr>
+          <w:rFonts w:ascii="Segoe UI" w:hAnsi="Segoe UI"/>
+          <w:b/>
+          <w:color w:val="0066CC"/>
+          <w:sz w:val="24"/>
+        </w:rPr>
+        <w:t>Tiempo Histórico de Rechazos y Venta Perdida (CF) por día del mes 4/2025</w:t>
+      </w:r>
+    </w:p>
+    <w:p>
+      <w:pPr>
+        <w:spacing w:before="0"/>
+      </w:pPr>
+      <w:r>
+        <w:rPr>
+          <w:rFonts w:ascii="Segoe UI" w:hAnsi="Segoe UI"/>
+          <w:color w:val="000000"/>
+          <w:sz w:val="18"/>
+        </w:rPr>
+        <w:t>Este gráfico muestra las veces rechazadas y ventas perdidas (CF) a travéz del tiempo (por día).</w:t>
+      </w:r>
+    </w:p>
+    <w:p>
+      <w:pPr>
+        <w:jc w:val="center"/>
+      </w:pPr>
+      <w:r>
+        <w:drawing>
+          <wp:inline xmlns:a="http://schemas.openxmlformats.org/drawingml/2006/main" xmlns:pic="http://schemas.openxmlformats.org/drawingml/2006/picture">
+            <wp:extent cx="5349240" cy="4011930"/>
+            <wp:docPr id="1" name="Picture 1"/>
+            <wp:cNvGraphicFramePr>
+              <a:graphicFrameLocks noChangeAspect="1"/>
+            </wp:cNvGraphicFramePr>
+            <a:graphic>
+              <a:graphicData uri="http://schemas.openxmlformats.org/drawingml/2006/picture">
+                <pic:pic>
+                  <pic:nvPicPr>
+                    <pic:cNvPr id="0" name="vr_vp_tiempo.png"/>
+                    <pic:cNvPicPr/>
+                  </pic:nvPicPr>
+                  <pic:blipFill>
+                    <a:blip r:embed="rId11"/>
+                    <a:stretch>
+                      <a:fillRect/>
+                    </a:stretch>
+                  </pic:blipFill>
+                  <pic:spPr>
+                    <a:xfrm>
+                      <a:off x="0" y="0"/>
+                      <a:ext cx="5349240" cy="4011930"/>
+                    </a:xfrm>
+                    <a:prstGeom prst="rect"/>
+                  </pic:spPr>
+                </pic:pic>
+              </a:graphicData>
+            </a:graphic>
+          </wp:inline>
+        </w:drawing>
+      </w:r>
+    </w:p>
+    <w:p>
+      <w:r>
+        <w:br w:type="page"/>
+      </w:r>
+    </w:p>
+    <w:p/>
+    <w:p>
+      <w:pPr>
+        <w:spacing w:after="0"/>
+      </w:pPr>
+      <w:r>
+        <w:rPr>
+          <w:rFonts w:ascii="Segoe UI" w:hAnsi="Segoe UI"/>
+          <w:b/>
+          <w:color w:val="0066CC"/>
+          <w:sz w:val="24"/>
+        </w:rPr>
+        <w:t>Venta perdida (CF) por motivo de anulación</w:t>
+      </w:r>
+    </w:p>
+    <w:p>
+      <w:pPr>
+        <w:spacing w:before="0"/>
+      </w:pPr>
+      <w:r>
+        <w:rPr>
+          <w:rFonts w:ascii="Segoe UI" w:hAnsi="Segoe UI"/>
+          <w:color w:val="000000"/>
+          <w:sz w:val="18"/>
+        </w:rPr>
+        <w:t>Este gráfico muestra la cantidad de venta perdida por motivo de anulación de forma descendente.</w:t>
+      </w:r>
+    </w:p>
+    <w:p>
+      <w:pPr>
+        <w:jc w:val="center"/>
+      </w:pPr>
+      <w:r>
+        <w:drawing>
+          <wp:inline xmlns:a="http://schemas.openxmlformats.org/drawingml/2006/main" xmlns:pic="http://schemas.openxmlformats.org/drawingml/2006/picture">
+            <wp:extent cx="5349240" cy="6312103"/>
+            <wp:docPr id="2" name="Picture 2"/>
+            <wp:cNvGraphicFramePr>
+              <a:graphicFrameLocks noChangeAspect="1"/>
+            </wp:cNvGraphicFramePr>
+            <a:graphic>
+              <a:graphicData uri="http://schemas.openxmlformats.org/drawingml/2006/picture">
+                <pic:pic>
+                  <pic:nvPicPr>
+                    <pic:cNvPr id="0" name="vp_motivo_anulacion.png"/>
+                    <pic:cNvPicPr/>
+                  </pic:nvPicPr>
+                  <pic:blipFill>
+                    <a:blip r:embed="rId12"/>
+                    <a:stretch>
+                      <a:fillRect/>
+                    </a:stretch>
+                  </pic:blipFill>
+                  <pic:spPr>
+                    <a:xfrm>
+                      <a:off x="0" y="0"/>
+                      <a:ext cx="5349240" cy="6312103"/>
+                    </a:xfrm>
+                    <a:prstGeom prst="rect"/>
+                  </pic:spPr>
+                </pic:pic>
+              </a:graphicData>
+            </a:graphic>
+          </wp:inline>
+        </w:drawing>
+      </w:r>
+    </w:p>
+    <w:p/>
+    <w:p>
+      <w:pPr>
+        <w:spacing w:after="0"/>
+      </w:pPr>
+      <w:r>
+        <w:rPr>
+          <w:rFonts w:ascii="Segoe UI" w:hAnsi="Segoe UI"/>
+          <w:b/>
+          <w:color w:val="0066CC"/>
+          <w:sz w:val="24"/>
+        </w:rPr>
+        <w:t>Veces rechazadas por motivo de anulación</w:t>
+      </w:r>
+    </w:p>
+    <w:p>
+      <w:pPr>
+        <w:spacing w:before="0"/>
+      </w:pPr>
+      <w:r>
+        <w:rPr>
+          <w:rFonts w:ascii="Segoe UI" w:hAnsi="Segoe UI"/>
+          <w:color w:val="000000"/>
+          <w:sz w:val="18"/>
+        </w:rPr>
+        <w:t>Este gráfico muestra la cantidad de veces que hubo rechazo por motivo de anulación, ordenado de forma descendente.</w:t>
+      </w:r>
+    </w:p>
+    <w:p>
+      <w:pPr>
+        <w:jc w:val="center"/>
+      </w:pPr>
+      <w:r>
+        <w:drawing>
+          <wp:inline xmlns:a="http://schemas.openxmlformats.org/drawingml/2006/main" xmlns:pic="http://schemas.openxmlformats.org/drawingml/2006/picture">
+            <wp:extent cx="5349240" cy="6312103"/>
+            <wp:docPr id="3" name="Picture 3"/>
+            <wp:cNvGraphicFramePr>
+              <a:graphicFrameLocks noChangeAspect="1"/>
+            </wp:cNvGraphicFramePr>
+            <a:graphic>
+              <a:graphicData uri="http://schemas.openxmlformats.org/drawingml/2006/picture">
+                <pic:pic>
+                  <pic:nvPicPr>
+                    <pic:cNvPr id="0" name="vr_motivo_anulacion.png"/>
+                    <pic:cNvPicPr/>
+                  </pic:nvPicPr>
+                  <pic:blipFill>
+                    <a:blip r:embed="rId13"/>
+                    <a:stretch>
+                      <a:fillRect/>
+                    </a:stretch>
+                  </pic:blipFill>
+                  <pic:spPr>
+                    <a:xfrm>
+                      <a:off x="0" y="0"/>
+                      <a:ext cx="5349240" cy="6312103"/>
+                    </a:xfrm>
+                    <a:prstGeom prst="rect"/>
+                  </pic:spPr>
+                </pic:pic>
+              </a:graphicData>
+            </a:graphic>
+          </wp:inline>
+        </w:drawing>
+      </w:r>
+    </w:p>
+    <w:p/>
+    <w:p>
+      <w:pPr>
+        <w:spacing w:after="0"/>
+      </w:pPr>
+      <w:r>
+        <w:rPr>
+          <w:rFonts w:ascii="Segoe UI" w:hAnsi="Segoe UI"/>
+          <w:b/>
+          <w:color w:val="0066CC"/>
+          <w:sz w:val="24"/>
+        </w:rPr>
+        <w:t>Venta perdida (CF) y veces rechazadas por motivos de anulación</w:t>
+      </w:r>
+    </w:p>
+    <w:p>
+      <w:pPr>
+        <w:spacing w:before="0"/>
+      </w:pPr>
+      <w:r>
+        <w:rPr>
+          <w:rFonts w:ascii="Segoe UI" w:hAnsi="Segoe UI"/>
+          <w:color w:val="000000"/>
+          <w:sz w:val="18"/>
+        </w:rPr>
+        <w:t>Este gráfico muestra la venta perdida y la cantidad de veces rechazadas por motivo de anulación, ordenado de forma descendente.</w:t>
+      </w:r>
+    </w:p>
+    <w:p>
+      <w:pPr>
+        <w:jc w:val="center"/>
+      </w:pPr>
+      <w:r>
+        <w:drawing>
+          <wp:inline xmlns:a="http://schemas.openxmlformats.org/drawingml/2006/main" xmlns:pic="http://schemas.openxmlformats.org/drawingml/2006/picture">
+            <wp:extent cx="5349240" cy="6312103"/>
+            <wp:docPr id="4" name="Picture 4"/>
+            <wp:cNvGraphicFramePr>
+              <a:graphicFrameLocks noChangeAspect="1"/>
+            </wp:cNvGraphicFramePr>
+            <a:graphic>
+              <a:graphicData uri="http://schemas.openxmlformats.org/drawingml/2006/picture">
+                <pic:pic>
+                  <pic:nvPicPr>
+                    <pic:cNvPr id="0" name="vp_vr_motivo_anulacion.png"/>
+                    <pic:cNvPicPr/>
+                  </pic:nvPicPr>
+                  <pic:blipFill>
+                    <a:blip r:embed="rId14"/>
+                    <a:stretch>
+                      <a:fillRect/>
+                    </a:stretch>
+                  </pic:blipFill>
+                  <pic:spPr>
+                    <a:xfrm>
+                      <a:off x="0" y="0"/>
+                      <a:ext cx="5349240" cy="6312103"/>
+                    </a:xfrm>
+                    <a:prstGeom prst="rect"/>
+                  </pic:spPr>
+                </pic:pic>
+              </a:graphicData>
+            </a:graphic>
+          </wp:inline>
+        </w:drawing>
+      </w:r>
+    </w:p>
+    <w:p/>
+    <w:p>
+      <w:pPr>
+        <w:spacing w:after="0"/>
+      </w:pPr>
+      <w:r>
+        <w:rPr>
+          <w:rFonts w:ascii="Segoe UI" w:hAnsi="Segoe UI"/>
+          <w:b/>
+          <w:color w:val="0066CC"/>
+          <w:sz w:val="24"/>
+        </w:rPr>
+        <w:t>Venta perdida (CF %) por motivo de anulación en porcentaje</w:t>
+      </w:r>
+    </w:p>
+    <w:p>
+      <w:pPr>
+        <w:spacing w:before="0"/>
+      </w:pPr>
+      <w:r>
+        <w:rPr>
+          <w:rFonts w:ascii="Segoe UI" w:hAnsi="Segoe UI"/>
+          <w:color w:val="000000"/>
+          <w:sz w:val="18"/>
+        </w:rPr>
+        <w:t>Este gráfico muestra la cantidad de venta perdida en porcentaje por motivo de anulación de forma descendente.</w:t>
+      </w:r>
+    </w:p>
+    <w:p>
+      <w:pPr>
+        <w:jc w:val="center"/>
+      </w:pPr>
+      <w:r>
+        <w:drawing>
+          <wp:inline xmlns:a="http://schemas.openxmlformats.org/drawingml/2006/main" xmlns:pic="http://schemas.openxmlformats.org/drawingml/2006/picture">
+            <wp:extent cx="5349240" cy="6311995"/>
+            <wp:docPr id="5" name="Picture 5"/>
+            <wp:cNvGraphicFramePr>
+              <a:graphicFrameLocks noChangeAspect="1"/>
+            </wp:cNvGraphicFramePr>
+            <a:graphic>
+              <a:graphicData uri="http://schemas.openxmlformats.org/drawingml/2006/picture">
+                <pic:pic>
+                  <pic:nvPicPr>
+                    <pic:cNvPr id="0" name="vp_porcentual_motivo_anulacion.png"/>
+                    <pic:cNvPicPr/>
+                  </pic:nvPicPr>
+                  <pic:blipFill>
+                    <a:blip r:embed="rId15"/>
+                    <a:stretch>
+                      <a:fillRect/>
+                    </a:stretch>
+                  </pic:blipFill>
+                  <pic:spPr>
+                    <a:xfrm>
+                      <a:off x="0" y="0"/>
+                      <a:ext cx="5349240" cy="6311995"/>
+                    </a:xfrm>
+                    <a:prstGeom prst="rect"/>
+                  </pic:spPr>
+                </pic:pic>
+              </a:graphicData>
+            </a:graphic>
+          </wp:inline>
+        </w:drawing>
+      </w:r>
+    </w:p>
+    <w:p/>
+    <w:p>
+      <w:pPr>
+        <w:spacing w:after="0"/>
+      </w:pPr>
+      <w:r>
+        <w:rPr>
+          <w:rFonts w:ascii="Segoe UI" w:hAnsi="Segoe UI"/>
+          <w:b/>
+          <w:color w:val="0066CC"/>
+          <w:sz w:val="24"/>
+        </w:rPr>
+        <w:t>Veces rechazadas (%) por motivo de anulación</w:t>
+      </w:r>
+    </w:p>
+    <w:p>
+      <w:pPr>
+        <w:spacing w:before="0"/>
+      </w:pPr>
+      <w:r>
+        <w:rPr>
+          <w:rFonts w:ascii="Segoe UI" w:hAnsi="Segoe UI"/>
+          <w:color w:val="000000"/>
+          <w:sz w:val="18"/>
+        </w:rPr>
+        <w:t>Este gráfico muestra el porcentaje de la cantidad de veces que hubo rechazo por motivo de anulación, ordenado de forma descendente.</w:t>
+      </w:r>
+    </w:p>
+    <w:p>
+      <w:pPr>
+        <w:jc w:val="center"/>
+      </w:pPr>
+      <w:r>
+        <w:drawing>
+          <wp:inline xmlns:a="http://schemas.openxmlformats.org/drawingml/2006/main" xmlns:pic="http://schemas.openxmlformats.org/drawingml/2006/picture">
+            <wp:extent cx="5349240" cy="6311995"/>
+            <wp:docPr id="6" name="Picture 6"/>
+            <wp:cNvGraphicFramePr>
+              <a:graphicFrameLocks noChangeAspect="1"/>
+            </wp:cNvGraphicFramePr>
+            <a:graphic>
+              <a:graphicData uri="http://schemas.openxmlformats.org/drawingml/2006/picture">
+                <pic:pic>
+                  <pic:nvPicPr>
+                    <pic:cNvPr id="0" name="vr_porcentual_motivo_anulacion.png"/>
+                    <pic:cNvPicPr/>
+                  </pic:nvPicPr>
+                  <pic:blipFill>
+                    <a:blip r:embed="rId16"/>
+                    <a:stretch>
+                      <a:fillRect/>
+                    </a:stretch>
+                  </pic:blipFill>
+                  <pic:spPr>
+                    <a:xfrm>
+                      <a:off x="0" y="0"/>
+                      <a:ext cx="5349240" cy="6311995"/>
+                    </a:xfrm>
+                    <a:prstGeom prst="rect"/>
+                  </pic:spPr>
+                </pic:pic>
+              </a:graphicData>
+            </a:graphic>
+          </wp:inline>
+        </w:drawing>
+      </w:r>
+    </w:p>
     <w:sectPr>
       <w:headerReference w:type="default" r:id="rId9"/>
+      <w:footerReference w:type="default" r:id="rId10"/>
       <w:pgSz w:w="12240" w:h="15840"/>
       <w:pgMar w:top="1440" w:right="1800" w:bottom="1440" w:left="1800" w:header="720" w:footer="720" w:gutter="0"/>
       <w:cols w:space="720"/>
@@ -120,6 +570,423 @@
     </w:sectPr>
   </w:body>
 </w:document>
+</file>
+
+<file path=word/footer1.xml><?xml version="1.0" encoding="utf-8"?>
+<w:ftr xmlns:m="http://schemas.openxmlformats.org/officeDocument/2006/math" xmlns:mc="http://schemas.openxmlformats.org/markup-compatibility/2006" xmlns:mo="http://schemas.microsoft.com/office/mac/office/2008/main" xmlns:mv="urn:schemas-microsoft-com:mac:vml" xmlns:o="urn:schemas-microsoft-com:office:office" xmlns:r="http://schemas.openxmlformats.org/officeDocument/2006/relationships" xmlns:v="urn:schemas-microsoft-com:vml" xmlns:w10="urn:schemas-microsoft-com:office:word" xmlns:w14="http://schemas.microsoft.com/office/word/2010/wordml" xmlns:w="http://schemas.openxmlformats.org/wordprocessingml/2006/main" xmlns:wne="http://schemas.microsoft.com/office/word/2006/wordml" xmlns:wp14="http://schemas.microsoft.com/office/word/2010/wordprocessingDrawing" xmlns:wp="http://schemas.openxmlformats.org/drawingml/2006/wordprocessingDrawing" xmlns:wpc="http://schemas.microsoft.com/office/word/2010/wordprocessingCanvas" xmlns:wpg="http://schemas.microsoft.com/office/word/2010/wordprocessingGroup" xmlns:wpi="http://schemas.microsoft.com/office/word/2010/wordprocessingInk" xmlns:wps="http://schemas.microsoft.com/office/word/2010/wordprocessingShape" mc:Ignorable="w14 wp14">
+  <w:p>
+    <w:pPr>
+      <w:pStyle w:val="Footer"/>
+    </w:pPr>
+  </w:p>
+  <w:tbl>
+    <w:tblPr>
+      <w:tblW w:type="auto" w:w="0"/>
+      <w:tblLayout w:type="autofit"/>
+      <w:tblLook w:firstColumn="1" w:firstRow="1" w:lastColumn="0" w:lastRow="0" w:noHBand="0" w:noVBand="1" w:val="04A0"/>
+    </w:tblPr>
+    <w:tblGrid>
+      <w:gridCol w:w="2808"/>
+      <w:gridCol w:w="2808"/>
+      <w:gridCol w:w="2808"/>
+    </w:tblGrid>
+    <w:tr>
+      <w:tc>
+        <w:tcPr>
+          <w:tcW w:type="dxa" w:w="2808"/>
+        </w:tcPr>
+        <w:p>
+          <w:pPr>
+            <w:spacing w:before="0" w:after="0"/>
+          </w:pPr>
+          <w:r/>
+          <w:r>
+            <w:rPr>
+              <w:rFonts w:ascii="Segoe UI" w:hAnsi="Segoe UI"/>
+              <w:b/>
+              <w:sz w:val="14"/>
+            </w:rPr>
+            <w:t>Reporte de Métrica</w:t>
+          </w:r>
+        </w:p>
+      </w:tc>
+      <w:tc>
+        <w:tcPr>
+          <w:tcW w:type="dxa" w:w="2808"/>
+        </w:tcPr>
+        <w:p>
+          <w:pPr>
+            <w:spacing w:before="0" w:after="0"/>
+          </w:pPr>
+          <w:r/>
+          <w:r>
+            <w:rPr>
+              <w:rFonts w:ascii="Segoe UI" w:hAnsi="Segoe UI"/>
+              <w:b/>
+              <w:sz w:val="14"/>
+            </w:rPr>
+            <w:t>Reporte de Categoría</w:t>
+          </w:r>
+        </w:p>
+      </w:tc>
+      <w:tc>
+        <w:tcPr>
+          <w:tcW w:type="dxa" w:w="2808"/>
+        </w:tcPr>
+        <w:p>
+          <w:pPr>
+            <w:spacing w:before="0" w:after="0"/>
+          </w:pPr>
+          <w:r/>
+          <w:r>
+            <w:rPr>
+              <w:rFonts w:ascii="Segoe UI" w:hAnsi="Segoe UI"/>
+              <w:b/>
+              <w:sz w:val="14"/>
+            </w:rPr>
+            <w:t>Términos/Abreviaturas</w:t>
+          </w:r>
+        </w:p>
+      </w:tc>
+    </w:tr>
+    <w:tr>
+      <w:tc>
+        <w:tcPr>
+          <w:tcW w:type="dxa" w:w="2808"/>
+        </w:tcPr>
+        <w:p>
+          <w:pPr>
+            <w:spacing w:before="0" w:after="0"/>
+          </w:pPr>
+          <w:r/>
+          <w:r>
+            <w:rPr>
+              <w:rFonts w:ascii="Segoe UI" w:hAnsi="Segoe UI"/>
+              <w:sz w:val="14"/>
+            </w:rPr>
+            <w:t>Por Venta Perdida CF</w:t>
+          </w:r>
+        </w:p>
+      </w:tc>
+      <w:tc>
+        <w:tcPr>
+          <w:tcW w:type="dxa" w:w="2808"/>
+        </w:tcPr>
+        <w:p>
+          <w:pPr>
+            <w:spacing w:before="0" w:after="0"/>
+          </w:pPr>
+          <w:r/>
+          <w:r>
+            <w:rPr>
+              <w:rFonts w:ascii="Segoe UI" w:hAnsi="Segoe UI"/>
+              <w:sz w:val="14"/>
+            </w:rPr>
+            <w:t>Por Motivo de Anulacion</w:t>
+          </w:r>
+        </w:p>
+      </w:tc>
+      <w:tc>
+        <w:tcPr>
+          <w:tcW w:type="dxa" w:w="2808"/>
+        </w:tcPr>
+        <w:p>
+          <w:pPr>
+            <w:spacing w:before="0" w:after="0"/>
+          </w:pPr>
+          <w:r/>
+          <w:r>
+            <w:rPr>
+              <w:rFonts w:ascii="Segoe UI" w:hAnsi="Segoe UI"/>
+              <w:sz w:val="14"/>
+            </w:rPr>
+            <w:t>CF: Cajas físicas</w:t>
+          </w:r>
+        </w:p>
+      </w:tc>
+    </w:tr>
+    <w:tr>
+      <w:tc>
+        <w:tcPr>
+          <w:tcW w:type="dxa" w:w="2808"/>
+        </w:tcPr>
+        <w:p>
+          <w:pPr>
+            <w:spacing w:before="0" w:after="0"/>
+          </w:pPr>
+          <w:r/>
+          <w:r>
+            <w:rPr>
+              <w:rFonts w:ascii="Segoe UI" w:hAnsi="Segoe UI"/>
+              <w:sz w:val="14"/>
+            </w:rPr>
+            <w:t>Por Veces Rechazadas</w:t>
+          </w:r>
+        </w:p>
+      </w:tc>
+      <w:tc>
+        <w:tcPr>
+          <w:tcW w:type="dxa" w:w="2808"/>
+        </w:tcPr>
+        <w:p>
+          <w:pPr>
+            <w:spacing w:before="0" w:after="0"/>
+          </w:pPr>
+          <w:r/>
+          <w:r>
+            <w:rPr>
+              <w:rFonts w:ascii="Segoe UI" w:hAnsi="Segoe UI"/>
+              <w:sz w:val="14"/>
+            </w:rPr>
+            <w:t>Por Transportista</w:t>
+          </w:r>
+        </w:p>
+      </w:tc>
+      <w:tc>
+        <w:tcPr>
+          <w:tcW w:type="dxa" w:w="2808"/>
+        </w:tcPr>
+        <w:p>
+          <w:pPr>
+            <w:spacing w:before="0" w:after="0"/>
+          </w:pPr>
+          <w:r/>
+          <w:r>
+            <w:rPr>
+              <w:rFonts w:ascii="Segoe UI" w:hAnsi="Segoe UI"/>
+              <w:sz w:val="14"/>
+            </w:rPr>
+            <w:t>Estructura Fecha: dia/mes/año</w:t>
+          </w:r>
+        </w:p>
+      </w:tc>
+    </w:tr>
+    <w:tr>
+      <w:tc>
+        <w:tcPr>
+          <w:tcW w:type="dxa" w:w="2808"/>
+        </w:tcPr>
+        <w:p>
+          <w:pPr>
+            <w:spacing w:before="0" w:after="0"/>
+          </w:pPr>
+          <w:r/>
+          <w:r>
+            <w:rPr>
+              <w:rFonts w:ascii="Segoe UI" w:hAnsi="Segoe UI"/>
+              <w:sz w:val="14"/>
+            </w:rPr>
+            <w:t>Por Venta Perdida y Veces Rechazadas</w:t>
+          </w:r>
+        </w:p>
+      </w:tc>
+      <w:tc>
+        <w:tcPr>
+          <w:tcW w:type="dxa" w:w="2808"/>
+        </w:tcPr>
+        <w:p>
+          <w:pPr>
+            <w:spacing w:before="0" w:after="0"/>
+          </w:pPr>
+          <w:r/>
+          <w:r>
+            <w:rPr>
+              <w:rFonts w:ascii="Segoe UI" w:hAnsi="Segoe UI"/>
+              <w:sz w:val="14"/>
+            </w:rPr>
+            <w:t>Por Ruta</w:t>
+          </w:r>
+        </w:p>
+      </w:tc>
+      <w:tc>
+        <w:tcPr>
+          <w:tcW w:type="dxa" w:w="2808"/>
+        </w:tcPr>
+        <w:p>
+          <w:pPr>
+            <w:spacing w:before="0" w:after="0"/>
+          </w:pPr>
+          <w:r/>
+          <w:r>
+            <w:rPr>
+              <w:rFonts w:ascii="Segoe UI" w:hAnsi="Segoe UI"/>
+              <w:sz w:val="14"/>
+            </w:rPr>
+            <w:t>-</w:t>
+          </w:r>
+        </w:p>
+      </w:tc>
+    </w:tr>
+    <w:tr>
+      <w:tc>
+        <w:tcPr>
+          <w:tcW w:type="dxa" w:w="2808"/>
+        </w:tcPr>
+        <w:p>
+          <w:pPr>
+            <w:spacing w:before="0" w:after="0"/>
+          </w:pPr>
+          <w:r/>
+          <w:r>
+            <w:rPr>
+              <w:rFonts w:ascii="Segoe UI" w:hAnsi="Segoe UI"/>
+              <w:sz w:val="14"/>
+            </w:rPr>
+            <w:t>Por Venta Perdida (Porcentual)</w:t>
+          </w:r>
+        </w:p>
+      </w:tc>
+      <w:tc>
+        <w:tcPr>
+          <w:tcW w:type="dxa" w:w="2808"/>
+        </w:tcPr>
+        <w:p>
+          <w:pPr>
+            <w:spacing w:before="0" w:after="0"/>
+          </w:pPr>
+          <w:r/>
+          <w:r>
+            <w:rPr>
+              <w:rFonts w:ascii="Segoe UI" w:hAnsi="Segoe UI"/>
+              <w:sz w:val="14"/>
+            </w:rPr>
+            <w:t>Por Cliente</w:t>
+          </w:r>
+        </w:p>
+      </w:tc>
+      <w:tc>
+        <w:tcPr>
+          <w:tcW w:type="dxa" w:w="2808"/>
+        </w:tcPr>
+        <w:p>
+          <w:pPr>
+            <w:spacing w:before="0" w:after="0"/>
+          </w:pPr>
+          <w:r/>
+          <w:r>
+            <w:rPr>
+              <w:rFonts w:ascii="Segoe UI" w:hAnsi="Segoe UI"/>
+              <w:sz w:val="14"/>
+            </w:rPr>
+            <w:t>-</w:t>
+          </w:r>
+        </w:p>
+      </w:tc>
+    </w:tr>
+    <w:tr>
+      <w:tc>
+        <w:tcPr>
+          <w:tcW w:type="dxa" w:w="2808"/>
+        </w:tcPr>
+        <w:p>
+          <w:pPr>
+            <w:spacing w:before="0" w:after="0"/>
+          </w:pPr>
+          <w:r/>
+          <w:r>
+            <w:rPr>
+              <w:rFonts w:ascii="Segoe UI" w:hAnsi="Segoe UI"/>
+              <w:sz w:val="14"/>
+            </w:rPr>
+            <w:t>Por Veces Rechazadas (Porcentual)</w:t>
+          </w:r>
+        </w:p>
+      </w:tc>
+      <w:tc>
+        <w:tcPr>
+          <w:tcW w:type="dxa" w:w="2808"/>
+        </w:tcPr>
+        <w:p>
+          <w:pPr>
+            <w:spacing w:before="0" w:after="0"/>
+          </w:pPr>
+          <w:r/>
+          <w:r>
+            <w:rPr>
+              <w:rFonts w:ascii="Segoe UI" w:hAnsi="Segoe UI"/>
+              <w:sz w:val="14"/>
+            </w:rPr>
+            <w:t>Por Vendedor</w:t>
+          </w:r>
+        </w:p>
+      </w:tc>
+      <w:tc>
+        <w:tcPr>
+          <w:tcW w:type="dxa" w:w="2808"/>
+        </w:tcPr>
+        <w:p>
+          <w:pPr>
+            <w:spacing w:before="0" w:after="0"/>
+          </w:pPr>
+          <w:r/>
+          <w:r>
+            <w:rPr>
+              <w:rFonts w:ascii="Segoe UI" w:hAnsi="Segoe UI"/>
+              <w:sz w:val="14"/>
+            </w:rPr>
+            <w:t>-</w:t>
+          </w:r>
+        </w:p>
+      </w:tc>
+    </w:tr>
+    <w:tr>
+      <w:tc>
+        <w:tcPr>
+          <w:tcW w:type="dxa" w:w="2808"/>
+        </w:tcPr>
+        <w:p>
+          <w:pPr>
+            <w:spacing w:before="0" w:after="0"/>
+          </w:pPr>
+          <w:r/>
+          <w:r>
+            <w:rPr>
+              <w:rFonts w:ascii="Segoe UI" w:hAnsi="Segoe UI"/>
+              <w:sz w:val="14"/>
+            </w:rPr>
+            <w:t>-</w:t>
+          </w:r>
+        </w:p>
+      </w:tc>
+      <w:tc>
+        <w:tcPr>
+          <w:tcW w:type="dxa" w:w="2808"/>
+        </w:tcPr>
+        <w:p>
+          <w:pPr>
+            <w:spacing w:before="0" w:after="0"/>
+          </w:pPr>
+          <w:r/>
+          <w:r>
+            <w:rPr>
+              <w:rFonts w:ascii="Segoe UI" w:hAnsi="Segoe UI"/>
+              <w:sz w:val="14"/>
+            </w:rPr>
+            <w:t>Por Locacion</w:t>
+          </w:r>
+        </w:p>
+      </w:tc>
+      <w:tc>
+        <w:tcPr>
+          <w:tcW w:type="dxa" w:w="2808"/>
+        </w:tcPr>
+        <w:p>
+          <w:pPr>
+            <w:spacing w:before="0" w:after="0"/>
+          </w:pPr>
+          <w:r/>
+          <w:r>
+            <w:rPr>
+              <w:rFonts w:ascii="Segoe UI" w:hAnsi="Segoe UI"/>
+              <w:sz w:val="14"/>
+            </w:rPr>
+            <w:t>-</w:t>
+          </w:r>
+        </w:p>
+      </w:tc>
+    </w:tr>
+  </w:tbl>
+</w:ftr>
 </file>
 
 <file path=word/header1.xml><?xml version="1.0" encoding="utf-8"?>
@@ -142,7 +1009,7 @@
     <w:tr>
       <w:tc>
         <w:tcPr>
-          <w:tcW w:type="dxa" w:w="4176"/>
+          <w:tcW w:type="dxa" w:w="4212"/>
         </w:tcPr>
         <w:p>
           <w:pPr>
@@ -159,10 +1026,11 @@
       </w:tc>
       <w:tc>
         <w:tcPr>
-          <w:tcW w:type="dxa" w:w="4176"/>
+          <w:tcW w:type="dxa" w:w="4212"/>
         </w:tcPr>
         <w:p>
           <w:pPr>
+            <w:spacing w:after="0"/>
             <w:jc w:val="right"/>
           </w:pPr>
           <w:r>
@@ -170,7 +1038,7 @@
               <w:rFonts w:ascii="Courier New" w:hAnsi="Courier New"/>
               <w:sz w:val="18"/>
             </w:rPr>
-            <w:t>2025-05-20 17:36:13</w:t>
+            <w:t>2025-05-21 17:38:37</w:t>
           </w:r>
         </w:p>
       </w:tc>
@@ -178,7 +1046,7 @@
     <w:tr>
       <w:tc>
         <w:tcPr>
-          <w:tcW w:type="dxa" w:w="4176"/>
+          <w:tcW w:type="dxa" w:w="4212"/>
         </w:tcPr>
         <w:p>
           <w:pPr>
@@ -195,7 +1063,7 @@
       </w:tc>
       <w:tc>
         <w:tcPr>
-          <w:tcW w:type="dxa" w:w="4176"/>
+          <w:tcW w:type="dxa" w:w="4212"/>
         </w:tcPr>
         <w:p/>
       </w:tc>

</xml_diff>